<commit_message>
Fixed the Quiz Validation for ensuring there are matching Segmentation/LabelMap/RTStruct elements that have destinations the same as the associated Image Volumes Updating xml files to follow newer rules; Change default viewing mode to TwoOverTwo instead of FourUp;
</commit_message>
<xml_diff>
--- a/Documentation/3D Slicer - Keyboard Shortcuts.docx
+++ b/Documentation/3D Slicer - Keyboard Shortcuts.docx
@@ -1,6 +1,6 @@
 
 <file path=word/document.xml><?xml version="1.0" encoding="utf-8"?>
-<w:document xmlns:wpc="http://schemas.microsoft.com/office/word/2010/wordprocessingCanvas" xmlns:cx="http://schemas.microsoft.com/office/drawing/2014/chartex" xmlns:cx1="http://schemas.microsoft.com/office/drawing/2015/9/8/chartex" xmlns:cx2="http://schemas.microsoft.com/office/drawing/2015/10/21/chartex" xmlns:cx3="http://schemas.microsoft.com/office/drawing/2016/5/9/chartex" xmlns:cx4="http://schemas.microsoft.com/office/drawing/2016/5/10/chartex" xmlns:cx5="http://schemas.microsoft.com/office/drawing/2016/5/11/chartex" xmlns:cx6="http://schemas.microsoft.com/office/drawing/2016/5/12/chartex" xmlns:cx7="http://schemas.microsoft.com/office/drawing/2016/5/13/chartex" xmlns:cx8="http://schemas.microsoft.com/office/drawing/2016/5/14/chartex" xmlns:mc="http://schemas.openxmlformats.org/markup-compatibility/2006" xmlns:aink="http://schemas.microsoft.com/office/drawing/2016/ink" xmlns:am3d="http://schemas.microsoft.com/office/drawing/2017/model3d" xmlns:o="urn:schemas-microsoft-com:office:office" xmlns:r="http://schemas.openxmlformats.org/officeDocument/2006/relationships" xmlns:m="http://schemas.openxmlformats.org/officeDocument/2006/math" xmlns:v="urn:schemas-microsoft-com:vml" xmlns:wp14="http://schemas.microsoft.com/office/word/2010/wordprocessingDrawing" xmlns:wp="http://schemas.openxmlformats.org/drawingml/2006/wordprocessingDrawing" xmlns:w10="urn:schemas-microsoft-com:office:word" xmlns:w="http://schemas.openxmlformats.org/wordprocessingml/2006/main" xmlns:w14="http://schemas.microsoft.com/office/word/2010/wordml" xmlns:w15="http://schemas.microsoft.com/office/word/2012/wordml" xmlns:w16cex="http://schemas.microsoft.com/office/word/2018/wordml/cex" xmlns:w16cid="http://schemas.microsoft.com/office/word/2016/wordml/cid" xmlns:w16="http://schemas.microsoft.com/office/word/2018/wordml" xmlns:w16sdtdh="http://schemas.microsoft.com/office/word/2020/wordml/sdtdatahash" xmlns:w16se="http://schemas.microsoft.com/office/word/2015/wordml/symex" xmlns:wpg="http://schemas.microsoft.com/office/word/2010/wordprocessingGroup" xmlns:wpi="http://schemas.microsoft.com/office/word/2010/wordprocessingInk" xmlns:wne="http://schemas.microsoft.com/office/word/2006/wordml" xmlns:wps="http://schemas.microsoft.com/office/word/2010/wordprocessingShape" mc:Ignorable="w14 w15 w16se w16cid w16 w16cex w16sdtdh wp14">
+<w:document xmlns:wpc="http://schemas.microsoft.com/office/word/2010/wordprocessingCanvas" xmlns:mc="http://schemas.openxmlformats.org/markup-compatibility/2006" xmlns:o="urn:schemas-microsoft-com:office:office" xmlns:r="http://schemas.openxmlformats.org/officeDocument/2006/relationships" xmlns:m="http://schemas.openxmlformats.org/officeDocument/2006/math" xmlns:v="urn:schemas-microsoft-com:vml" xmlns:wp14="http://schemas.microsoft.com/office/word/2010/wordprocessingDrawing" xmlns:wp="http://schemas.openxmlformats.org/drawingml/2006/wordprocessingDrawing" xmlns:w10="urn:schemas-microsoft-com:office:word" xmlns:w="http://schemas.openxmlformats.org/wordprocessingml/2006/main" xmlns:w14="http://schemas.microsoft.com/office/word/2010/wordml" xmlns:w15="http://schemas.microsoft.com/office/word/2012/wordml" xmlns:wpg="http://schemas.microsoft.com/office/word/2010/wordprocessingGroup" xmlns:wpi="http://schemas.microsoft.com/office/word/2010/wordprocessingInk" xmlns:wne="http://schemas.microsoft.com/office/word/2006/wordml" xmlns:wps="http://schemas.microsoft.com/office/word/2010/wordprocessingShape" mc:Ignorable="w14 w15 wp14">
   <w:body>
     <w:p>
       <w:pPr>
@@ -94,6 +94,7 @@
       <w:r>
         <w:rPr>
           <w:noProof/>
+          <w:lang w:val="en-US"/>
         </w:rPr>
         <w:drawing>
           <wp:inline distT="0" distB="0" distL="0" distR="0" wp14:anchorId="6C939DFF" wp14:editId="469D68AE">
@@ -874,9 +875,7 @@
               <w:spacing w:before="100" w:beforeAutospacing="1" w:after="100" w:afterAutospacing="1" w:line="240" w:lineRule="auto"/>
               <w:textAlignment w:val="baseline"/>
               <w:rPr>
-                <w:rFonts w:ascii="Times New Roman" w:eastAsia="Times New Roman" w:hAnsi="Times New Roman" w:cs="Times New Roman"/>
-                <w:sz w:val="24"/>
-                <w:szCs w:val="24"/>
+                <w:rFonts w:ascii="Calibri" w:eastAsia="Times New Roman" w:hAnsi="Calibri" w:cs="Calibri"/>
                 <w:lang w:val="en-US" w:eastAsia="en-CA"/>
               </w:rPr>
             </w:pPr>
@@ -887,6 +886,79 @@
               </w:rPr>
               <w:t>Toggle 'float' mode for toolbox </w:t>
             </w:r>
+          </w:p>
+        </w:tc>
+      </w:tr>
+      <w:tr>
+        <w:tc>
+          <w:tcPr>
+            <w:tcW w:w="1410" w:type="dxa"/>
+            <w:tcBorders>
+              <w:top w:val="outset" w:sz="6" w:space="0" w:color="auto"/>
+              <w:left w:val="outset" w:sz="6" w:space="0" w:color="auto"/>
+              <w:bottom w:val="outset" w:sz="6" w:space="0" w:color="auto"/>
+              <w:right w:val="outset" w:sz="6" w:space="0" w:color="auto"/>
+            </w:tcBorders>
+            <w:shd w:val="clear" w:color="auto" w:fill="auto"/>
+            <w:vAlign w:val="center"/>
+          </w:tcPr>
+          <w:p>
+            <w:pPr>
+              <w:spacing w:before="100" w:beforeAutospacing="1" w:after="100" w:afterAutospacing="1" w:line="240" w:lineRule="auto"/>
+              <w:textAlignment w:val="baseline"/>
+              <w:rPr>
+                <w:rFonts w:ascii="Calibri" w:eastAsia="Times New Roman" w:hAnsi="Calibri" w:cs="Calibri"/>
+                <w:lang w:val="en-US" w:eastAsia="en-CA"/>
+              </w:rPr>
+            </w:pPr>
+            <w:proofErr w:type="spellStart"/>
+            <w:r>
+              <w:rPr>
+                <w:rFonts w:ascii="Calibri" w:eastAsia="Times New Roman" w:hAnsi="Calibri" w:cs="Calibri"/>
+                <w:lang w:val="en-US" w:eastAsia="en-CA"/>
+              </w:rPr>
+              <w:t>Rt</w:t>
+            </w:r>
+            <w:proofErr w:type="spellEnd"/>
+            <w:r>
+              <w:rPr>
+                <w:rFonts w:ascii="Calibri" w:eastAsia="Times New Roman" w:hAnsi="Calibri" w:cs="Calibri"/>
+                <w:lang w:val="en-US" w:eastAsia="en-CA"/>
+              </w:rPr>
+              <w:t xml:space="preserve"> Click</w:t>
+            </w:r>
+          </w:p>
+        </w:tc>
+        <w:tc>
+          <w:tcPr>
+            <w:tcW w:w="4678" w:type="dxa"/>
+            <w:tcBorders>
+              <w:top w:val="outset" w:sz="6" w:space="0" w:color="auto"/>
+              <w:left w:val="outset" w:sz="6" w:space="0" w:color="auto"/>
+              <w:bottom w:val="outset" w:sz="6" w:space="0" w:color="auto"/>
+              <w:right w:val="outset" w:sz="6" w:space="0" w:color="auto"/>
+            </w:tcBorders>
+            <w:shd w:val="clear" w:color="auto" w:fill="auto"/>
+            <w:vAlign w:val="center"/>
+          </w:tcPr>
+          <w:p>
+            <w:pPr>
+              <w:spacing w:before="100" w:beforeAutospacing="1" w:after="100" w:afterAutospacing="1" w:line="240" w:lineRule="auto"/>
+              <w:textAlignment w:val="baseline"/>
+              <w:rPr>
+                <w:rFonts w:ascii="Calibri" w:eastAsia="Times New Roman" w:hAnsi="Calibri" w:cs="Calibri"/>
+                <w:lang w:val="en-US" w:eastAsia="en-CA"/>
+              </w:rPr>
+            </w:pPr>
+            <w:r>
+              <w:rPr>
+                <w:rFonts w:ascii="Calibri" w:eastAsia="Times New Roman" w:hAnsi="Calibri" w:cs="Calibri"/>
+                <w:lang w:val="en-US" w:eastAsia="en-CA"/>
+              </w:rPr>
+              <w:t>Apply (when in Draw mode)</w:t>
+            </w:r>
+            <w:bookmarkStart w:id="0" w:name="_GoBack"/>
+            <w:bookmarkEnd w:id="0"/>
           </w:p>
         </w:tc>
       </w:tr>
@@ -903,7 +975,7 @@
 </file>
 
 <file path=word/styles.xml><?xml version="1.0" encoding="utf-8"?>
-<w:styles xmlns:mc="http://schemas.openxmlformats.org/markup-compatibility/2006" xmlns:r="http://schemas.openxmlformats.org/officeDocument/2006/relationships" xmlns:w="http://schemas.openxmlformats.org/wordprocessingml/2006/main" xmlns:w14="http://schemas.microsoft.com/office/word/2010/wordml" xmlns:w15="http://schemas.microsoft.com/office/word/2012/wordml" xmlns:w16cex="http://schemas.microsoft.com/office/word/2018/wordml/cex" xmlns:w16cid="http://schemas.microsoft.com/office/word/2016/wordml/cid" xmlns:w16="http://schemas.microsoft.com/office/word/2018/wordml" xmlns:w16sdtdh="http://schemas.microsoft.com/office/word/2020/wordml/sdtdatahash" xmlns:w16se="http://schemas.microsoft.com/office/word/2015/wordml/symex" mc:Ignorable="w14 w15 w16se w16cid w16 w16cex w16sdtdh">
+<w:styles xmlns:mc="http://schemas.openxmlformats.org/markup-compatibility/2006" xmlns:r="http://schemas.openxmlformats.org/officeDocument/2006/relationships" xmlns:w="http://schemas.openxmlformats.org/wordprocessingml/2006/main" xmlns:w14="http://schemas.microsoft.com/office/word/2010/wordml" xmlns:w15="http://schemas.microsoft.com/office/word/2012/wordml" mc:Ignorable="w14 w15">
   <w:docDefaults>
     <w:rPrDefault>
       <w:rPr>
@@ -919,7 +991,7 @@
       </w:pPr>
     </w:pPrDefault>
   </w:docDefaults>
-  <w:latentStyles w:defLockedState="0" w:defUIPriority="99" w:defSemiHidden="0" w:defUnhideWhenUsed="0" w:defQFormat="0" w:count="376">
+  <w:latentStyles w:defLockedState="0" w:defUIPriority="99" w:defSemiHidden="0" w:defUnhideWhenUsed="0" w:defQFormat="0" w:count="371">
     <w:lsdException w:name="Normal" w:uiPriority="0" w:qFormat="1"/>
     <w:lsdException w:name="heading 1" w:uiPriority="9" w:qFormat="1"/>
     <w:lsdException w:name="heading 2" w:semiHidden="1" w:uiPriority="9" w:unhideWhenUsed="1" w:qFormat="1"/>
@@ -1291,11 +1363,6 @@
     <w:lsdException w:name="List Table 5 Dark Accent 6" w:uiPriority="50"/>
     <w:lsdException w:name="List Table 6 Colorful Accent 6" w:uiPriority="51"/>
     <w:lsdException w:name="List Table 7 Colorful Accent 6" w:uiPriority="52"/>
-    <w:lsdException w:name="Mention" w:semiHidden="1" w:unhideWhenUsed="1"/>
-    <w:lsdException w:name="Smart Hyperlink" w:semiHidden="1" w:unhideWhenUsed="1"/>
-    <w:lsdException w:name="Hashtag" w:semiHidden="1" w:unhideWhenUsed="1"/>
-    <w:lsdException w:name="Unresolved Mention" w:semiHidden="1" w:unhideWhenUsed="1"/>
-    <w:lsdException w:name="Smart Link" w:semiHidden="1" w:unhideWhenUsed="1"/>
   </w:latentStyles>
   <w:style w:type="paragraph" w:default="1" w:styleId="Normal">
     <w:name w:val="Normal"/>

</xml_diff>